<commit_message>
19 November 2025 20.07 WIB
</commit_message>
<xml_diff>
--- a/IOT/Praktikum 5 - Web IOT _ IOT _ Siti Sa'adah _ 2403001.docx
+++ b/IOT/Praktikum 5 - Web IOT _ IOT _ Siti Sa'adah _ 2403001.docx
@@ -177,9 +177,30 @@
         <w:pStyle w:val="Title"/>
         <w:ind w:left="0" w:right="863"/>
         <w:rPr>
+          <w:b w:val="0"/>
+          <w:bCs w:val="0"/>
           <w:spacing w:val="-2"/>
         </w:rPr>
       </w:pPr>
+    </w:p>
+    <w:p>
+      <w:pPr>
+        <w:pStyle w:val="Title"/>
+        <w:ind w:left="0" w:right="863"/>
+        <w:rPr>
+          <w:b w:val="0"/>
+          <w:bCs w:val="0"/>
+          <w:spacing w:val="-2"/>
+        </w:rPr>
+      </w:pPr>
+      <w:r>
+        <w:rPr>
+          <w:b w:val="0"/>
+          <w:bCs w:val="0"/>
+          <w:spacing w:val="-2"/>
+        </w:rPr>
+        <w:t>Pada praktikum kali ini mencoba menghubungkan antara MQTT dengan web iot.</w:t>
+      </w:r>
     </w:p>
     <w:p>
       <w:pPr>
@@ -254,21 +275,38 @@
       <w:pPr>
         <w:pStyle w:val="Title"/>
         <w:ind w:left="0" w:right="863"/>
-      </w:pPr>
+        <w:rPr>
+          <w:b w:val="0"/>
+          <w:bCs w:val="0"/>
+        </w:rPr>
+      </w:pPr>
+      <w:r>
+        <w:rPr>
+          <w:b w:val="0"/>
+          <w:bCs w:val="0"/>
+        </w:rPr>
+        <w:t>MQTT mengirimkan data ke web iot</w:t>
+      </w:r>
     </w:p>
     <w:p>
       <w:pPr>
         <w:pStyle w:val="Title"/>
         <w:ind w:left="0" w:right="863"/>
       </w:pPr>
+    </w:p>
+    <w:p>
+      <w:pPr>
+        <w:pStyle w:val="Title"/>
+        <w:ind w:left="0" w:right="863"/>
+      </w:pPr>
       <w:r>
         <w:rPr>
           <w:noProof/>
         </w:rPr>
         <w:drawing>
-          <wp:inline distT="0" distB="0" distL="0" distR="0" wp14:anchorId="54B30534" wp14:editId="3FDE3AF5">
-            <wp:extent cx="6297961" cy="3538025"/>
-            <wp:effectExtent l="0" t="0" r="7620" b="5715"/>
+          <wp:inline distT="0" distB="0" distL="0" distR="0" wp14:anchorId="54B30534" wp14:editId="663D7F27">
+            <wp:extent cx="5588000" cy="3139188"/>
+            <wp:effectExtent l="0" t="0" r="0" b="4445"/>
             <wp:docPr id="10" name="Picture 10"/>
             <wp:cNvGraphicFramePr>
               <a:graphicFrameLocks xmlns:a="http://schemas.openxmlformats.org/drawingml/2006/main" noChangeAspect="1"/>
@@ -298,7 +336,7 @@
                   <pic:spPr bwMode="auto">
                     <a:xfrm>
                       <a:off x="0" y="0"/>
-                      <a:ext cx="6302974" cy="3540841"/>
+                      <a:ext cx="5616057" cy="3154950"/>
                     </a:xfrm>
                     <a:prstGeom prst="rect">
                       <a:avLst/>
@@ -313,6 +351,23 @@
             </a:graphic>
           </wp:inline>
         </w:drawing>
+      </w:r>
+    </w:p>
+    <w:p>
+      <w:pPr>
+        <w:pStyle w:val="Title"/>
+        <w:ind w:left="0" w:right="863"/>
+        <w:rPr>
+          <w:b w:val="0"/>
+          <w:bCs w:val="0"/>
+        </w:rPr>
+      </w:pPr>
+      <w:r>
+        <w:rPr>
+          <w:b w:val="0"/>
+          <w:bCs w:val="0"/>
+        </w:rPr>
+        <w:t>Tampilan awal web iot</w:t>
       </w:r>
     </w:p>
     <w:p>
@@ -388,6 +443,23 @@
       <w:pPr>
         <w:pStyle w:val="Title"/>
         <w:ind w:left="0" w:right="863"/>
+        <w:rPr>
+          <w:b w:val="0"/>
+          <w:bCs w:val="0"/>
+        </w:rPr>
+      </w:pPr>
+      <w:r>
+        <w:rPr>
+          <w:b w:val="0"/>
+          <w:bCs w:val="0"/>
+        </w:rPr>
+        <w:t>Salah menginputkan data</w:t>
+      </w:r>
+    </w:p>
+    <w:p>
+      <w:pPr>
+        <w:pStyle w:val="Title"/>
+        <w:ind w:left="0" w:right="863"/>
       </w:pPr>
     </w:p>
     <w:p>
@@ -453,6 +525,23 @@
       <w:pPr>
         <w:pStyle w:val="Title"/>
         <w:ind w:left="0" w:right="863"/>
+        <w:rPr>
+          <w:b w:val="0"/>
+          <w:bCs w:val="0"/>
+        </w:rPr>
+      </w:pPr>
+      <w:r>
+        <w:rPr>
+          <w:b w:val="0"/>
+          <w:bCs w:val="0"/>
+        </w:rPr>
+        <w:t>Input data berhasil terkirim ke web iot</w:t>
+      </w:r>
+    </w:p>
+    <w:p>
+      <w:pPr>
+        <w:pStyle w:val="Title"/>
+        <w:ind w:left="0" w:right="863"/>
       </w:pPr>
     </w:p>
     <w:p>
@@ -8222,7 +8311,18 @@
       <w:pPr>
         <w:pStyle w:val="Title"/>
         <w:ind w:left="0" w:right="863"/>
-      </w:pPr>
+        <w:rPr>
+          <w:b w:val="0"/>
+          <w:bCs w:val="0"/>
+        </w:rPr>
+      </w:pPr>
+      <w:r>
+        <w:rPr>
+          <w:b w:val="0"/>
+          <w:bCs w:val="0"/>
+        </w:rPr>
+        <w:t>Kode program web iot</w:t>
+      </w:r>
     </w:p>
     <w:p>
       <w:pPr>
@@ -8241,20 +8341,14 @@
         <w:pStyle w:val="Title"/>
         <w:ind w:left="0" w:right="863"/>
       </w:pPr>
-    </w:p>
-    <w:p>
-      <w:pPr>
-        <w:pStyle w:val="Title"/>
-        <w:ind w:left="0" w:right="863"/>
-      </w:pPr>
       <w:r>
         <w:rPr>
           <w:noProof/>
         </w:rPr>
         <w:drawing>
-          <wp:inline distT="0" distB="0" distL="0" distR="0" wp14:anchorId="77603693" wp14:editId="411A9353">
-            <wp:extent cx="6407150" cy="3599365"/>
-            <wp:effectExtent l="0" t="0" r="0" b="1270"/>
+          <wp:inline distT="0" distB="0" distL="0" distR="0" wp14:anchorId="77603693" wp14:editId="3DF5E204">
+            <wp:extent cx="5657850" cy="3178428"/>
+            <wp:effectExtent l="0" t="0" r="0" b="3175"/>
             <wp:docPr id="11" name="Picture 11"/>
             <wp:cNvGraphicFramePr>
               <a:graphicFrameLocks xmlns:a="http://schemas.openxmlformats.org/drawingml/2006/main" noChangeAspect="1"/>
@@ -8284,7 +8378,7 @@
                   <pic:spPr bwMode="auto">
                     <a:xfrm>
                       <a:off x="0" y="0"/>
-                      <a:ext cx="6420094" cy="3606636"/>
+                      <a:ext cx="5686993" cy="3194800"/>
                     </a:xfrm>
                     <a:prstGeom prst="rect">
                       <a:avLst/>
@@ -8300,12 +8394,141 @@
           </wp:inline>
         </w:drawing>
       </w:r>
+    </w:p>
+    <w:p>
+      <w:pPr>
+        <w:pStyle w:val="Title"/>
+        <w:ind w:left="0" w:right="863"/>
+        <w:rPr>
+          <w:b w:val="0"/>
+          <w:bCs w:val="0"/>
+        </w:rPr>
+      </w:pPr>
+      <w:r>
+        <w:rPr>
+          <w:b w:val="0"/>
+          <w:bCs w:val="0"/>
+        </w:rPr>
+        <w:t>Kode program di VSCode</w:t>
+      </w:r>
+    </w:p>
+    <w:p>
+      <w:pPr>
+        <w:pStyle w:val="Title"/>
+        <w:ind w:left="0" w:right="863"/>
+      </w:pPr>
       <w:r>
         <w:rPr>
           <w:noProof/>
         </w:rPr>
         <w:drawing>
-          <wp:inline distT="0" distB="0" distL="0" distR="0" wp14:anchorId="08994ADD" wp14:editId="7BD9AA51">
+          <wp:inline distT="0" distB="0" distL="0" distR="0" wp14:anchorId="2097DD7F" wp14:editId="20977F8C">
+            <wp:extent cx="6339137" cy="6520376"/>
+            <wp:effectExtent l="0" t="0" r="5080" b="0"/>
+            <wp:docPr id="7" name="Picture 7"/>
+            <wp:cNvGraphicFramePr>
+              <a:graphicFrameLocks xmlns:a="http://schemas.openxmlformats.org/drawingml/2006/main" noChangeAspect="1"/>
+            </wp:cNvGraphicFramePr>
+            <a:graphic xmlns:a="http://schemas.openxmlformats.org/drawingml/2006/main">
+              <a:graphicData uri="http://schemas.openxmlformats.org/drawingml/2006/picture">
+                <pic:pic xmlns:pic="http://schemas.openxmlformats.org/drawingml/2006/picture">
+                  <pic:nvPicPr>
+                    <pic:cNvPr id="0" name="Picture 3"/>
+                    <pic:cNvPicPr>
+                      <a:picLocks noChangeAspect="1" noChangeArrowheads="1"/>
+                    </pic:cNvPicPr>
+                  </pic:nvPicPr>
+                  <pic:blipFill>
+                    <a:blip r:embed="rId12">
+                      <a:extLst>
+                        <a:ext uri="{28A0092B-C50C-407E-A947-70E740481C1C}">
+                          <a14:useLocalDpi xmlns:a14="http://schemas.microsoft.com/office/drawing/2010/main" val="0"/>
+                        </a:ext>
+                      </a:extLst>
+                    </a:blip>
+                    <a:srcRect/>
+                    <a:stretch>
+                      <a:fillRect/>
+                    </a:stretch>
+                  </pic:blipFill>
+                  <pic:spPr bwMode="auto">
+                    <a:xfrm>
+                      <a:off x="0" y="0"/>
+                      <a:ext cx="6351911" cy="6533515"/>
+                    </a:xfrm>
+                    <a:prstGeom prst="rect">
+                      <a:avLst/>
+                    </a:prstGeom>
+                    <a:noFill/>
+                    <a:ln>
+                      <a:noFill/>
+                    </a:ln>
+                  </pic:spPr>
+                </pic:pic>
+              </a:graphicData>
+            </a:graphic>
+          </wp:inline>
+        </w:drawing>
+      </w:r>
+    </w:p>
+    <w:p>
+      <w:pPr>
+        <w:pStyle w:val="Title"/>
+        <w:ind w:left="0" w:right="863"/>
+        <w:rPr>
+          <w:b w:val="0"/>
+          <w:bCs w:val="0"/>
+        </w:rPr>
+      </w:pPr>
+      <w:r>
+        <w:rPr>
+          <w:b w:val="0"/>
+          <w:bCs w:val="0"/>
+        </w:rPr>
+        <w:t>Tampilan web iot ketika berhasil menerima data dari MQTT</w:t>
+      </w:r>
+    </w:p>
+    <w:p>
+      <w:pPr>
+        <w:pStyle w:val="Title"/>
+        <w:ind w:left="0" w:right="863"/>
+        <w:rPr>
+          <w:b w:val="0"/>
+          <w:bCs w:val="0"/>
+        </w:rPr>
+      </w:pPr>
+    </w:p>
+    <w:p>
+      <w:pPr>
+        <w:pStyle w:val="Title"/>
+        <w:ind w:left="0" w:right="863"/>
+        <w:rPr>
+          <w:b w:val="0"/>
+          <w:bCs w:val="0"/>
+        </w:rPr>
+      </w:pPr>
+    </w:p>
+    <w:p>
+      <w:pPr>
+        <w:pStyle w:val="Title"/>
+        <w:ind w:left="0" w:right="863"/>
+      </w:pPr>
+    </w:p>
+    <w:p>
+      <w:pPr>
+        <w:pStyle w:val="BodyText"/>
+        <w:spacing w:before="4"/>
+        <w:ind w:right="863"/>
+        <w:rPr>
+          <w:sz w:val="17"/>
+        </w:rPr>
+      </w:pPr>
+      <w:r>
+        <w:rPr>
+          <w:noProof/>
+        </w:rPr>
+        <w:drawing>
+          <wp:inline distT="0" distB="0" distL="0" distR="0" wp14:anchorId="2BBF29CA" wp14:editId="5FB2EBF2">
             <wp:extent cx="6369050" cy="3577961"/>
             <wp:effectExtent l="0" t="0" r="0" b="3810"/>
             <wp:docPr id="9" name="Picture 9"/>
@@ -8322,7 +8545,7 @@
                     </pic:cNvPicPr>
                   </pic:nvPicPr>
                   <pic:blipFill>
-                    <a:blip r:embed="rId12" cstate="print">
+                    <a:blip r:embed="rId13" cstate="print">
                       <a:extLst>
                         <a:ext uri="{28A0092B-C50C-407E-A947-70E740481C1C}">
                           <a14:useLocalDpi xmlns:a14="http://schemas.microsoft.com/office/drawing/2010/main" val="0"/>
@@ -8353,75 +8576,16 @@
           </wp:inline>
         </w:drawing>
       </w:r>
-      <w:r>
-        <w:rPr>
-          <w:noProof/>
-        </w:rPr>
-        <w:drawing>
-          <wp:inline distT="0" distB="0" distL="0" distR="0" wp14:anchorId="2097DD7F" wp14:editId="7B98A4C8">
-            <wp:extent cx="6339137" cy="6520376"/>
-            <wp:effectExtent l="0" t="0" r="5080" b="0"/>
-            <wp:docPr id="7" name="Picture 7"/>
-            <wp:cNvGraphicFramePr>
-              <a:graphicFrameLocks xmlns:a="http://schemas.openxmlformats.org/drawingml/2006/main" noChangeAspect="1"/>
-            </wp:cNvGraphicFramePr>
-            <a:graphic xmlns:a="http://schemas.openxmlformats.org/drawingml/2006/main">
-              <a:graphicData uri="http://schemas.openxmlformats.org/drawingml/2006/picture">
-                <pic:pic xmlns:pic="http://schemas.openxmlformats.org/drawingml/2006/picture">
-                  <pic:nvPicPr>
-                    <pic:cNvPr id="0" name="Picture 3"/>
-                    <pic:cNvPicPr>
-                      <a:picLocks noChangeAspect="1" noChangeArrowheads="1"/>
-                    </pic:cNvPicPr>
-                  </pic:nvPicPr>
-                  <pic:blipFill>
-                    <a:blip r:embed="rId13">
-                      <a:extLst>
-                        <a:ext uri="{28A0092B-C50C-407E-A947-70E740481C1C}">
-                          <a14:useLocalDpi xmlns:a14="http://schemas.microsoft.com/office/drawing/2010/main" val="0"/>
-                        </a:ext>
-                      </a:extLst>
-                    </a:blip>
-                    <a:srcRect/>
-                    <a:stretch>
-                      <a:fillRect/>
-                    </a:stretch>
-                  </pic:blipFill>
-                  <pic:spPr bwMode="auto">
-                    <a:xfrm>
-                      <a:off x="0" y="0"/>
-                      <a:ext cx="6351911" cy="6533515"/>
-                    </a:xfrm>
-                    <a:prstGeom prst="rect">
-                      <a:avLst/>
-                    </a:prstGeom>
-                    <a:noFill/>
-                    <a:ln>
-                      <a:noFill/>
-                    </a:ln>
-                  </pic:spPr>
-                </pic:pic>
-              </a:graphicData>
-            </a:graphic>
-          </wp:inline>
-        </w:drawing>
-      </w:r>
-    </w:p>
-    <w:p>
-      <w:pPr>
-        <w:pStyle w:val="Title"/>
-        <w:ind w:left="0" w:right="863"/>
-      </w:pPr>
     </w:p>
     <w:p>
       <w:pPr>
         <w:pStyle w:val="BodyText"/>
         <w:spacing w:before="4"/>
         <w:ind w:right="863"/>
-        <w:rPr>
-          <w:sz w:val="17"/>
-        </w:rPr>
-      </w:pPr>
+      </w:pPr>
+      <w:r>
+        <w:t>Mencoba menghubungkan perangkat iot dengan web iot, namun masih gagal.</w:t>
+      </w:r>
     </w:p>
     <w:sectPr>
       <w:headerReference w:type="default" r:id="rId14"/>

</xml_diff>